<commit_message>
OK.... THIS IS THE END
</commit_message>
<xml_diff>
--- a/Project Report/Term Project.docx
+++ b/Project Report/Term Project.docx
@@ -2,6 +2,8 @@
 <file path=word/document.xml><?xml version="1.0" encoding="utf-8"?>
 <w:document xmlns:wpc="http://schemas.microsoft.com/office/word/2010/wordprocessingCanvas" xmlns:cx="http://schemas.microsoft.com/office/drawing/2014/chartex" xmlns:cx1="http://schemas.microsoft.com/office/drawing/2015/9/8/chartex" xmlns:cx2="http://schemas.microsoft.com/office/drawing/2015/10/21/chartex" xmlns:cx3="http://schemas.microsoft.com/office/drawing/2016/5/9/chartex" xmlns:cx4="http://schemas.microsoft.com/office/drawing/2016/5/10/chartex" xmlns:cx5="http://schemas.microsoft.com/office/drawing/2016/5/11/chartex" xmlns:cx6="http://schemas.microsoft.com/office/drawing/2016/5/12/chartex" xmlns:cx7="http://schemas.microsoft.com/office/drawing/2016/5/13/chartex" xmlns:cx8="http://schemas.microsoft.com/office/drawing/2016/5/14/chartex" xmlns:mc="http://schemas.openxmlformats.org/markup-compatibility/2006" xmlns:aink="http://schemas.microsoft.com/office/drawing/2016/ink" xmlns:am3d="http://schemas.microsoft.com/office/drawing/2017/model3d" xmlns:o="urn:schemas-microsoft-com:office:office" xmlns:r="http://schemas.openxmlformats.org/officeDocument/2006/relationships" xmlns:m="http://schemas.openxmlformats.org/officeDocument/2006/math" xmlns:v="urn:schemas-microsoft-com:vml" xmlns:wp14="http://schemas.microsoft.com/office/word/2010/wordprocessingDrawing" xmlns:wp="http://schemas.openxmlformats.org/drawingml/2006/wordprocessingDrawing" xmlns:w10="urn:schemas-microsoft-com:office:word" xmlns:w="http://schemas.openxmlformats.org/wordprocessingml/2006/main" xmlns:w14="http://schemas.microsoft.com/office/word/2010/wordml" xmlns:w15="http://schemas.microsoft.com/office/word/2012/wordml" xmlns:w16cid="http://schemas.microsoft.com/office/word/2016/wordml/cid" xmlns:w16se="http://schemas.microsoft.com/office/word/2015/wordml/symex" xmlns:wpg="http://schemas.microsoft.com/office/word/2010/wordprocessingGroup" xmlns:wpi="http://schemas.microsoft.com/office/word/2010/wordprocessingInk" xmlns:wne="http://schemas.microsoft.com/office/word/2006/wordml" xmlns:wps="http://schemas.microsoft.com/office/word/2010/wordprocessingShape" mc:Ignorable="w14 w15 w16se w16cid wp14">
   <w:body>
+    <w:bookmarkStart w:id="0" w:name="_GoBack" w:displacedByCustomXml="next"/>
+    <w:bookmarkEnd w:id="0" w:displacedByCustomXml="next"/>
     <w:sdt>
       <w:sdtPr>
         <w:id w:val="640999271"/>
@@ -10,6 +12,7 @@
           <w:docPartUnique/>
         </w:docPartObj>
       </w:sdtPr>
+      <w:sdtEndPr/>
       <w:sdtContent>
         <w:p>
           <w:r>
@@ -19,7 +22,7 @@
             <mc:AlternateContent>
               <mc:Choice Requires="wpg">
                 <w:drawing>
-                  <wp:anchor distT="0" distB="0" distL="114300" distR="114300" simplePos="0" relativeHeight="251659264" behindDoc="1" locked="0" layoutInCell="1" allowOverlap="1">
+                  <wp:anchor distT="0" distB="0" distL="114300" distR="114300" simplePos="0" relativeHeight="251659264" behindDoc="1" locked="0" layoutInCell="1" allowOverlap="1" wp14:anchorId="3F2056F6" wp14:editId="56B4E16D">
                     <wp:simplePos x="0" y="0"/>
                     <wp:positionH relativeFrom="page">
                       <wp:align>center</wp:align>
@@ -132,6 +135,7 @@
                                     <w:dataBinding w:prefixMappings="xmlns:ns0='http://purl.org/dc/elements/1.1/' xmlns:ns1='http://schemas.openxmlformats.org/package/2006/metadata/core-properties' " w:xpath="/ns1:coreProperties[1]/ns0:creator[1]" w:storeItemID="{6C3C8BC8-F283-45AE-878A-BAB7291924A1}"/>
                                     <w:text/>
                                   </w:sdtPr>
+                                  <w:sdtEndPr/>
                                   <w:sdtContent>
                                     <w:p>
                                       <w:pPr>
@@ -220,6 +224,7 @@
                                     <w:dataBinding w:prefixMappings="xmlns:ns0='http://purl.org/dc/elements/1.1/' xmlns:ns1='http://schemas.openxmlformats.org/package/2006/metadata/core-properties' " w:xpath="/ns1:coreProperties[1]/ns0:title[1]" w:storeItemID="{6C3C8BC8-F283-45AE-878A-BAB7291924A1}"/>
                                     <w:text/>
                                   </w:sdtPr>
+                                  <w:sdtEndPr/>
                                   <w:sdtContent>
                                     <w:p>
                                       <w:pPr>
@@ -269,7 +274,7 @@
               </mc:Choice>
               <mc:Fallback>
                 <w:pict>
-                  <v:group id="Group 193" o:spid="_x0000_s1026" style="position:absolute;margin-left:0;margin-top:0;width:540.55pt;height:718.4pt;z-index:-251657216;mso-width-percent:882;mso-height-percent:909;mso-position-horizontal:center;mso-position-horizontal-relative:page;mso-position-vertical:center;mso-position-vertical-relative:page;mso-width-percent:882;mso-height-percent:909" coordsize="68648,91235" o:gfxdata="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">
+                  <v:group w14:anchorId="3F2056F6" id="Group 193" o:spid="_x0000_s1026" style="position:absolute;margin-left:0;margin-top:0;width:540.55pt;height:718.4pt;z-index:-251657216;mso-width-percent:882;mso-height-percent:909;mso-position-horizontal:center;mso-position-horizontal-relative:page;mso-position-vertical:center;mso-position-vertical-relative:page;mso-width-percent:882;mso-height-percent:909" coordsize="68648,91235" o:gfxdata="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">
                     <v:rect id="Rectangle 194" o:spid="_x0000_s1027" style="position:absolute;width:68580;height:13716;visibility:visible;mso-wrap-style:square;v-text-anchor:middle" o:gfxdata="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" fillcolor="#4472c4 [3204]" stroked="f" strokeweight="1pt"/>
                     <v:rect id="Rectangle 195" o:spid="_x0000_s1028" style="position:absolute;top:40943;width:68580;height:50292;visibility:visible;mso-wrap-style:square;v-text-anchor:bottom" o:gfxdata="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" fillcolor="#4472c4 [3204]" stroked="f" strokeweight="1pt">
                       <v:textbox inset="36pt,57.6pt,36pt,36pt">
@@ -285,6 +290,7 @@
                               <w:dataBinding w:prefixMappings="xmlns:ns0='http://purl.org/dc/elements/1.1/' xmlns:ns1='http://schemas.openxmlformats.org/package/2006/metadata/core-properties' " w:xpath="/ns1:coreProperties[1]/ns0:creator[1]" w:storeItemID="{6C3C8BC8-F283-45AE-878A-BAB7291924A1}"/>
                               <w:text/>
                             </w:sdtPr>
+                            <w:sdtEndPr/>
                             <w:sdtContent>
                               <w:p>
                                 <w:pPr>
@@ -339,6 +345,7 @@
                               <w:dataBinding w:prefixMappings="xmlns:ns0='http://purl.org/dc/elements/1.1/' xmlns:ns1='http://schemas.openxmlformats.org/package/2006/metadata/core-properties' " w:xpath="/ns1:coreProperties[1]/ns0:title[1]" w:storeItemID="{6C3C8BC8-F283-45AE-878A-BAB7291924A1}"/>
                               <w:text/>
                             </w:sdtPr>
+                            <w:sdtEndPr/>
                             <w:sdtContent>
                               <w:p>
                                 <w:pPr>
@@ -383,7 +390,7 @@
             <mc:AlternateContent>
               <mc:Choice Requires="wps">
                 <w:drawing>
-                  <wp:anchor distT="0" distB="0" distL="114300" distR="114300" simplePos="0" relativeHeight="251661312" behindDoc="0" locked="0" layoutInCell="1" allowOverlap="1">
+                  <wp:anchor distT="0" distB="0" distL="114300" distR="114300" simplePos="0" relativeHeight="251661312" behindDoc="0" locked="0" layoutInCell="1" allowOverlap="1" wp14:anchorId="7438E611" wp14:editId="45DF015A">
                     <wp:simplePos x="0" y="0"/>
                     <wp:positionH relativeFrom="margin">
                       <wp:align>center</wp:align>
@@ -466,7 +473,7 @@
               </mc:Choice>
               <mc:Fallback>
                 <w:pict>
-                  <v:shape id="Text Box 3" o:spid="_x0000_s1030" type="#_x0000_t202" style="position:absolute;margin-left:0;margin-top:556.55pt;width:123.35pt;height:27.5pt;z-index:251661312;visibility:visible;mso-wrap-style:square;mso-height-percent:0;mso-wrap-distance-left:9pt;mso-wrap-distance-top:0;mso-wrap-distance-right:9pt;mso-wrap-distance-bottom:0;mso-position-horizontal:center;mso-position-horizontal-relative:margin;mso-position-vertical:absolute;mso-position-vertical-relative:text;mso-height-percent:0;mso-height-relative:margin;v-text-anchor:top" o:gfxdata="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" fillcolor="#4472c4 [3204]" strokecolor="#4472c4 [3204]" strokeweight="1pt">
+                  <v:shape w14:anchorId="7438E611" id="Text Box 3" o:spid="_x0000_s1030" type="#_x0000_t202" style="position:absolute;margin-left:0;margin-top:556.55pt;width:123.35pt;height:27.5pt;z-index:251661312;visibility:visible;mso-wrap-style:square;mso-height-percent:0;mso-wrap-distance-left:9pt;mso-wrap-distance-top:0;mso-wrap-distance-right:9pt;mso-wrap-distance-bottom:0;mso-position-horizontal:center;mso-position-horizontal-relative:margin;mso-position-vertical:absolute;mso-position-vertical-relative:text;mso-height-percent:0;mso-height-relative:margin;v-text-anchor:top" o:gfxdata="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" fillcolor="#4472c4 [3204]" strokecolor="#4472c4 [3204]" strokeweight="1pt">
                     <v:textbox>
                       <w:txbxContent>
                         <w:p>
@@ -498,7 +505,7 @@
             <mc:AlternateContent>
               <mc:Choice Requires="wps">
                 <w:drawing>
-                  <wp:anchor distT="0" distB="0" distL="114300" distR="114300" simplePos="0" relativeHeight="251660288" behindDoc="0" locked="0" layoutInCell="1" allowOverlap="1">
+                  <wp:anchor distT="0" distB="0" distL="114300" distR="114300" simplePos="0" relativeHeight="251660288" behindDoc="0" locked="0" layoutInCell="1" allowOverlap="1" wp14:anchorId="1743B82F" wp14:editId="1BFD986D">
                     <wp:simplePos x="0" y="0"/>
                     <wp:positionH relativeFrom="margin">
                       <wp:align>center</wp:align>
@@ -570,7 +577,7 @@
               </mc:Choice>
               <mc:Fallback>
                 <w:pict>
-                  <v:shape id="Text Box 2" o:spid="_x0000_s1031" type="#_x0000_t202" style="position:absolute;margin-left:0;margin-top:532.75pt;width:166.55pt;height:23.15pt;z-index:251660288;visibility:visible;mso-wrap-style:square;mso-width-percent:0;mso-height-percent:0;mso-wrap-distance-left:9pt;mso-wrap-distance-top:0;mso-wrap-distance-right:9pt;mso-wrap-distance-bottom:0;mso-position-horizontal:center;mso-position-horizontal-relative:margin;mso-position-vertical:absolute;mso-position-vertical-relative:text;mso-width-percent:0;mso-height-percent:0;mso-width-relative:margin;mso-height-relative:margin;v-text-anchor:top" o:gfxdata="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" fillcolor="#4472c4 [3204]" strokecolor="#4472c4 [3204]" strokeweight=".5pt">
+                  <v:shape w14:anchorId="1743B82F" id="Text Box 2" o:spid="_x0000_s1031" type="#_x0000_t202" style="position:absolute;margin-left:0;margin-top:532.75pt;width:166.55pt;height:23.15pt;z-index:251660288;visibility:visible;mso-wrap-style:square;mso-width-percent:0;mso-height-percent:0;mso-wrap-distance-left:9pt;mso-wrap-distance-top:0;mso-wrap-distance-right:9pt;mso-wrap-distance-bottom:0;mso-position-horizontal:center;mso-position-horizontal-relative:margin;mso-position-vertical:absolute;mso-position-vertical-relative:text;mso-width-percent:0;mso-height-percent:0;mso-width-relative:margin;mso-height-relative:margin;v-text-anchor:top" o:gfxdata="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" fillcolor="#4472c4 [3204]" strokecolor="#4472c4 [3204]" strokeweight=".5pt">
                     <v:textbox>
                       <w:txbxContent>
                         <w:p>
@@ -713,7 +720,7 @@
                 <w:noProof/>
                 <w:webHidden/>
               </w:rPr>
-              <w:t>1</w:t>
+              <w:t>2</w:t>
             </w:r>
             <w:r>
               <w:rPr>
@@ -907,20 +914,16 @@
                 <w:noProof/>
                 <w:webHidden/>
               </w:rPr>
-            </w:r>
-            <w:r>
-              <w:rPr>
-                <w:noProof/>
-                <w:webHidden/>
-              </w:rPr>
               <w:fldChar w:fldCharType="separate"/>
             </w:r>
             <w:r>
               <w:rPr>
-                <w:noProof/>
-                <w:webHidden/>
-              </w:rPr>
-              <w:t>2</w:t>
+                <w:b/>
+                <w:bCs/>
+                <w:noProof/>
+                <w:webHidden/>
+              </w:rPr>
+              <w:t>Error! Bookmark not defined.</w:t>
             </w:r>
             <w:r>
               <w:rPr>
@@ -989,7 +992,7 @@
                 <w:noProof/>
                 <w:webHidden/>
               </w:rPr>
-              <w:t>2</w:t>
+              <w:t>6</w:t>
             </w:r>
             <w:r>
               <w:rPr>
@@ -1058,7 +1061,7 @@
                 <w:noProof/>
                 <w:webHidden/>
               </w:rPr>
-              <w:t>2</w:t>
+              <w:t>6</w:t>
             </w:r>
             <w:r>
               <w:rPr>
@@ -1127,7 +1130,7 @@
                 <w:noProof/>
                 <w:webHidden/>
               </w:rPr>
-              <w:t>2</w:t>
+              <w:t>6</w:t>
             </w:r>
             <w:r>
               <w:rPr>
@@ -1196,7 +1199,7 @@
                 <w:noProof/>
                 <w:webHidden/>
               </w:rPr>
-              <w:t>2</w:t>
+              <w:t>13</w:t>
             </w:r>
             <w:r>
               <w:rPr>
@@ -1265,7 +1268,7 @@
                 <w:noProof/>
                 <w:webHidden/>
               </w:rPr>
-              <w:t>2</w:t>
+              <w:t>13</w:t>
             </w:r>
             <w:r>
               <w:rPr>
@@ -1334,7 +1337,7 @@
                 <w:noProof/>
                 <w:webHidden/>
               </w:rPr>
-              <w:t>2</w:t>
+              <w:t>14</w:t>
             </w:r>
             <w:r>
               <w:rPr>
@@ -1403,7 +1406,7 @@
                 <w:noProof/>
                 <w:webHidden/>
               </w:rPr>
-              <w:t>2</w:t>
+              <w:t>14</w:t>
             </w:r>
             <w:r>
               <w:rPr>
@@ -1446,7 +1449,7 @@
       <w:pPr>
         <w:pStyle w:val="Heading1"/>
       </w:pPr>
-      <w:bookmarkStart w:id="0" w:name="_Toc530739998"/>
+      <w:bookmarkStart w:id="1" w:name="_Toc530739998"/>
       <w:r>
         <w:lastRenderedPageBreak/>
         <w:t>Project Description</w:t>
@@ -1454,7 +1457,7 @@
       <w:r>
         <w:t xml:space="preserve"> / Overview</w:t>
       </w:r>
-      <w:bookmarkEnd w:id="0"/>
+      <w:bookmarkEnd w:id="1"/>
     </w:p>
     <w:p>
       <w:r>
@@ -1465,15 +1468,7 @@
     <w:p>
       <w:r>
         <w:tab/>
-        <w:t>We accomplished this goal by building a website using the Model, View, Controller (MVC) architecture in the C# language. The front-end of the project is built entirely in .</w:t>
-      </w:r>
-      <w:proofErr w:type="spellStart"/>
-      <w:r>
-        <w:t>cshtml</w:t>
-      </w:r>
-      <w:proofErr w:type="spellEnd"/>
-      <w:r>
-        <w:t xml:space="preserve"> (</w:t>
+        <w:t>We accomplished this goal by building a website using the Model, View, Controller (MVC) architecture in the C# language. The front-end of the project is built entirely in .cshtml (</w:t>
       </w:r>
       <w:r>
         <w:t>a hybrid of C# and HTML) and it uses JavaScript to connect to a REST API Controller layer. From there, we’ve built a Contracts project that the front-end requests are converted to. These Contracts (named Request and Response, respectfully) are sent to the Database Connection layer where we use ADO.NET to insert into the Database, hosted in SQL Server and interfaced with SQL Server Management Studio.</w:t>
@@ -1483,11 +1478,11 @@
       <w:pPr>
         <w:pStyle w:val="Heading1"/>
       </w:pPr>
-      <w:bookmarkStart w:id="1" w:name="_Toc530739999"/>
+      <w:bookmarkStart w:id="2" w:name="_Toc530739999"/>
       <w:r>
         <w:t>GUI</w:t>
       </w:r>
-      <w:bookmarkEnd w:id="1"/>
+      <w:bookmarkEnd w:id="2"/>
     </w:p>
     <w:p>
       <w:r>
@@ -1501,11 +1496,11 @@
       <w:pPr>
         <w:pStyle w:val="Heading1"/>
       </w:pPr>
-      <w:bookmarkStart w:id="2" w:name="_Toc530740000"/>
+      <w:bookmarkStart w:id="3" w:name="_Toc530740000"/>
       <w:r>
         <w:t>ER-Model</w:t>
       </w:r>
-      <w:bookmarkEnd w:id="2"/>
+      <w:bookmarkEnd w:id="3"/>
     </w:p>
     <w:p>
       <w:pPr>
@@ -1538,7 +1533,7 @@
           <w:noProof/>
         </w:rPr>
         <w:drawing>
-          <wp:inline distT="0" distB="0" distL="0" distR="0">
+          <wp:inline distT="0" distB="0" distL="0" distR="0" wp14:anchorId="6ACD4DA9" wp14:editId="612931D9">
             <wp:extent cx="5943600" cy="3564890"/>
             <wp:effectExtent l="0" t="0" r="0" b="0"/>
             <wp:docPr id="1" name="Picture 1"/>
@@ -1634,7 +1629,6 @@
           <w:b/>
         </w:rPr>
       </w:pPr>
-      <w:proofErr w:type="spellStart"/>
       <w:r>
         <w:rPr>
           <w:b/>
@@ -1642,7 +1636,6 @@
         <w:lastRenderedPageBreak/>
         <w:t>EventCategory</w:t>
       </w:r>
-      <w:proofErr w:type="spellEnd"/>
     </w:p>
     <w:p>
       <w:pPr>
@@ -1657,7 +1650,7 @@
           <w:noProof/>
         </w:rPr>
         <w:drawing>
-          <wp:inline distT="0" distB="0" distL="0" distR="0">
+          <wp:inline distT="0" distB="0" distL="0" distR="0" wp14:anchorId="046A2994" wp14:editId="77C9BAC6">
             <wp:extent cx="3876062" cy="2112379"/>
             <wp:effectExtent l="0" t="0" r="0" b="2540"/>
             <wp:docPr id="4" name="Picture 4"/>
@@ -1733,7 +1726,7 @@
           <w:noProof/>
         </w:rPr>
         <w:drawing>
-          <wp:inline distT="0" distB="0" distL="0" distR="0">
+          <wp:inline distT="0" distB="0" distL="0" distR="0" wp14:anchorId="110F3DFC" wp14:editId="10C9B05C">
             <wp:extent cx="3258273" cy="4363398"/>
             <wp:effectExtent l="0" t="0" r="0" b="0"/>
             <wp:docPr id="5" name="Picture 5"/>
@@ -1813,7 +1806,6 @@
           <w:b/>
         </w:rPr>
       </w:pPr>
-      <w:proofErr w:type="spellStart"/>
       <w:r>
         <w:rPr>
           <w:b/>
@@ -1821,7 +1813,6 @@
         <w:lastRenderedPageBreak/>
         <w:t>EventSocial</w:t>
       </w:r>
-      <w:proofErr w:type="spellEnd"/>
     </w:p>
     <w:p>
       <w:pPr>
@@ -1836,7 +1827,7 @@
           <w:noProof/>
         </w:rPr>
         <w:drawing>
-          <wp:inline distT="0" distB="0" distL="0" distR="0">
+          <wp:inline distT="0" distB="0" distL="0" distR="0" wp14:anchorId="247F7BA9" wp14:editId="49B7CBC0">
             <wp:extent cx="2760839" cy="2303362"/>
             <wp:effectExtent l="0" t="0" r="1905" b="1905"/>
             <wp:docPr id="6" name="Picture 6"/>
@@ -1892,14 +1883,12 @@
           <w:b/>
         </w:rPr>
       </w:pPr>
-      <w:proofErr w:type="spellStart"/>
       <w:r>
         <w:rPr>
           <w:b/>
         </w:rPr>
         <w:t>EventType</w:t>
       </w:r>
-      <w:proofErr w:type="spellEnd"/>
     </w:p>
     <w:p>
       <w:pPr>
@@ -1910,7 +1899,7 @@
           <w:noProof/>
         </w:rPr>
         <w:drawing>
-          <wp:inline distT="0" distB="0" distL="0" distR="0">
+          <wp:inline distT="0" distB="0" distL="0" distR="0" wp14:anchorId="2B1057EC" wp14:editId="2D09C40A">
             <wp:extent cx="3009418" cy="1586612"/>
             <wp:effectExtent l="0" t="0" r="635" b="0"/>
             <wp:docPr id="7" name="Picture 7"/>
@@ -1986,7 +1975,7 @@
           <w:noProof/>
         </w:rPr>
         <w:drawing>
-          <wp:inline distT="0" distB="0" distL="0" distR="0">
+          <wp:inline distT="0" distB="0" distL="0" distR="0" wp14:anchorId="6AB27C29" wp14:editId="5C522A80">
             <wp:extent cx="3078866" cy="2622637"/>
             <wp:effectExtent l="0" t="0" r="7620" b="6350"/>
             <wp:docPr id="8" name="Picture 8"/>
@@ -2058,7 +2047,6 @@
           <w:b/>
         </w:rPr>
       </w:pPr>
-      <w:proofErr w:type="spellStart"/>
       <w:r>
         <w:rPr>
           <w:b/>
@@ -2066,7 +2054,6 @@
         <w:lastRenderedPageBreak/>
         <w:t>RegisteredStudentOrganizations</w:t>
       </w:r>
-      <w:proofErr w:type="spellEnd"/>
     </w:p>
     <w:p>
       <w:pPr>
@@ -2081,7 +2068,7 @@
           <w:noProof/>
         </w:rPr>
         <w:drawing>
-          <wp:inline distT="0" distB="0" distL="0" distR="0">
+          <wp:inline distT="0" distB="0" distL="0" distR="0" wp14:anchorId="57356922" wp14:editId="370F2820">
             <wp:extent cx="3084653" cy="1671289"/>
             <wp:effectExtent l="0" t="0" r="1905" b="5715"/>
             <wp:docPr id="9" name="Picture 9"/>
@@ -2137,14 +2124,12 @@
           <w:b/>
         </w:rPr>
       </w:pPr>
-      <w:proofErr w:type="spellStart"/>
       <w:r>
         <w:rPr>
           <w:b/>
         </w:rPr>
         <w:t>RSO_Members</w:t>
       </w:r>
-      <w:proofErr w:type="spellEnd"/>
     </w:p>
     <w:p>
       <w:pPr>
@@ -2159,7 +2144,7 @@
           <w:noProof/>
         </w:rPr>
         <w:drawing>
-          <wp:inline distT="0" distB="0" distL="0" distR="0">
+          <wp:inline distT="0" distB="0" distL="0" distR="0" wp14:anchorId="5B83273E" wp14:editId="51856AA3">
             <wp:extent cx="3155144" cy="2164465"/>
             <wp:effectExtent l="0" t="0" r="7620" b="7620"/>
             <wp:docPr id="10" name="Picture 10"/>
@@ -2231,7 +2216,7 @@
           <w:noProof/>
         </w:rPr>
         <w:drawing>
-          <wp:inline distT="0" distB="0" distL="0" distR="0">
+          <wp:inline distT="0" distB="0" distL="0" distR="0" wp14:anchorId="0658C563" wp14:editId="16991619">
             <wp:extent cx="2795286" cy="3210946"/>
             <wp:effectExtent l="0" t="0" r="5080" b="8890"/>
             <wp:docPr id="11" name="Picture 11"/>
@@ -2308,7 +2293,7 @@
           <w:noProof/>
         </w:rPr>
         <w:drawing>
-          <wp:inline distT="0" distB="0" distL="0" distR="0">
+          <wp:inline distT="0" distB="0" distL="0" distR="0" wp14:anchorId="09F17A3A" wp14:editId="0FEABEF1">
             <wp:extent cx="2853159" cy="2524949"/>
             <wp:effectExtent l="0" t="0" r="4445" b="8890"/>
             <wp:docPr id="12" name="Picture 12"/>
@@ -2364,14 +2349,12 @@
           <w:b/>
         </w:rPr>
       </w:pPr>
-      <w:proofErr w:type="spellStart"/>
       <w:r>
         <w:rPr>
           <w:b/>
         </w:rPr>
         <w:t>UserTypes</w:t>
       </w:r>
-      <w:proofErr w:type="spellEnd"/>
     </w:p>
     <w:p>
       <w:pPr>
@@ -2386,7 +2369,7 @@
           <w:noProof/>
         </w:rPr>
         <w:drawing>
-          <wp:inline distT="0" distB="0" distL="0" distR="0">
+          <wp:inline distT="0" distB="0" distL="0" distR="0" wp14:anchorId="3BABDC0C" wp14:editId="4B25908D">
             <wp:extent cx="3183038" cy="1505158"/>
             <wp:effectExtent l="0" t="0" r="0" b="0"/>
             <wp:docPr id="13" name="Picture 13"/>
@@ -2439,11 +2422,11 @@
       <w:pPr>
         <w:pStyle w:val="Heading1"/>
       </w:pPr>
-      <w:bookmarkStart w:id="3" w:name="_Toc530740002"/>
+      <w:bookmarkStart w:id="4" w:name="_Toc530740002"/>
       <w:r>
         <w:t>The Relational Data Model</w:t>
       </w:r>
-      <w:bookmarkEnd w:id="3"/>
+      <w:bookmarkEnd w:id="4"/>
     </w:p>
     <w:p>
       <w:r>
@@ -2458,24 +2441,22 @@
       <w:r>
         <w:t>Publish/Database/</w:t>
       </w:r>
-      <w:proofErr w:type="spellStart"/>
       <w:r>
         <w:t>Database_TablePopulationScript</w:t>
       </w:r>
       <w:r>
         <w:t>.sql</w:t>
       </w:r>
-      <w:proofErr w:type="spellEnd"/>
     </w:p>
     <w:p>
       <w:pPr>
         <w:pStyle w:val="Heading1"/>
       </w:pPr>
-      <w:bookmarkStart w:id="4" w:name="_Toc530740003"/>
+      <w:bookmarkStart w:id="5" w:name="_Toc530740003"/>
       <w:r>
         <w:t>Table Populations</w:t>
       </w:r>
-      <w:bookmarkEnd w:id="4"/>
+      <w:bookmarkEnd w:id="5"/>
     </w:p>
     <w:p>
       <w:r>
@@ -2490,20 +2471,18 @@
       <w:r>
         <w:t>Publish/Database/</w:t>
       </w:r>
-      <w:proofErr w:type="spellStart"/>
       <w:r>
         <w:t>Database_TablePopulationScript</w:t>
       </w:r>
       <w:r>
         <w:t>.sql</w:t>
       </w:r>
-      <w:proofErr w:type="spellEnd"/>
     </w:p>
     <w:p>
       <w:r>
         <w:t>This script adheres to all Foreign Key Restraints.</w:t>
       </w:r>
-      <w:bookmarkStart w:id="5" w:name="_Toc530740004"/>
+      <w:bookmarkStart w:id="6" w:name="_Toc530740004"/>
     </w:p>
     <w:p>
       <w:pPr>
@@ -2512,7 +2491,7 @@
       <w:r>
         <w:t>SQL Examples and Results</w:t>
       </w:r>
-      <w:bookmarkEnd w:id="5"/>
+      <w:bookmarkEnd w:id="6"/>
     </w:p>
     <w:p>
       <w:pPr>
@@ -2529,63 +2508,23 @@
     </w:p>
     <w:p>
       <w:r>
-        <w:t xml:space="preserve">This uses the </w:t>
-      </w:r>
-      <w:proofErr w:type="spellStart"/>
-      <w:r>
-        <w:t>CreateRso</w:t>
-      </w:r>
-      <w:proofErr w:type="spellEnd"/>
-      <w:r>
-        <w:t xml:space="preserve"> Stored Procedure, seen below:</w:t>
-      </w:r>
-    </w:p>
-    <w:p>
-      <w:r>
-        <w:t>CREATE PROCEDURE [</w:t>
-      </w:r>
-      <w:proofErr w:type="spellStart"/>
-      <w:r>
-        <w:t>dbo</w:t>
-      </w:r>
-      <w:proofErr w:type="spellEnd"/>
-      <w:r>
-        <w:t>].[</w:t>
-      </w:r>
-      <w:proofErr w:type="spellStart"/>
-      <w:r>
-        <w:t>CreateRso</w:t>
-      </w:r>
-      <w:proofErr w:type="spellEnd"/>
-      <w:r>
-        <w:t>]</w:t>
+        <w:t>This uses the CreateRso Stored Procedure, seen below:</w:t>
+      </w:r>
+    </w:p>
+    <w:p>
+      <w:r>
+        <w:t>CREATE PROCEDURE [dbo].[CreateRso]</w:t>
       </w:r>
     </w:p>
     <w:p>
       <w:r>
         <w:lastRenderedPageBreak/>
-        <w:t xml:space="preserve">@Name </w:t>
-      </w:r>
-      <w:proofErr w:type="spellStart"/>
-      <w:r>
-        <w:t>nvarchar</w:t>
-      </w:r>
-      <w:proofErr w:type="spellEnd"/>
-      <w:r>
-        <w:t>(128),</w:t>
-      </w:r>
-    </w:p>
-    <w:p>
-      <w:r>
-        <w:t xml:space="preserve">@Description </w:t>
-      </w:r>
-      <w:proofErr w:type="spellStart"/>
-      <w:r>
-        <w:t>nvarchar</w:t>
-      </w:r>
-      <w:proofErr w:type="spellEnd"/>
-      <w:r>
-        <w:t>(128)</w:t>
+        <w:t>@Name nvarchar(128),</w:t>
+      </w:r>
+    </w:p>
+    <w:p>
+      <w:r>
+        <w:t>@Description nvarchar(128)</w:t>
       </w:r>
     </w:p>
     <w:p>
@@ -2595,15 +2534,7 @@
     </w:p>
     <w:p>
       <w:r>
-        <w:t xml:space="preserve">INSERT INTO </w:t>
-      </w:r>
-      <w:proofErr w:type="spellStart"/>
-      <w:r>
-        <w:t>RegisteredStudentOrganizations</w:t>
-      </w:r>
-      <w:proofErr w:type="spellEnd"/>
-      <w:r>
-        <w:t xml:space="preserve"> (Name, [Description])</w:t>
+        <w:t>INSERT INTO RegisteredStudentOrganizations (Name, [Description])</w:t>
       </w:r>
     </w:p>
     <w:p>
@@ -2627,70 +2558,12 @@
         <w:rPr>
           <w:b/>
         </w:rPr>
-        <w:t xml:space="preserve">exec </w:t>
-      </w:r>
-      <w:proofErr w:type="spellStart"/>
-      <w:r>
-        <w:rPr>
-          <w:b/>
-        </w:rPr>
-        <w:t>CreateRso</w:t>
-      </w:r>
-      <w:proofErr w:type="spellEnd"/>
-      <w:r>
-        <w:rPr>
-          <w:b/>
-        </w:rPr>
-        <w:t xml:space="preserve"> ‘</w:t>
-      </w:r>
-      <w:proofErr w:type="spellStart"/>
-      <w:r>
-        <w:rPr>
-          <w:b/>
-        </w:rPr>
-        <w:t>RsoName</w:t>
-      </w:r>
-      <w:proofErr w:type="spellEnd"/>
-      <w:r>
-        <w:rPr>
-          <w:b/>
-        </w:rPr>
-        <w:t>’, ‘</w:t>
-      </w:r>
-      <w:proofErr w:type="spellStart"/>
-      <w:r>
-        <w:rPr>
-          <w:b/>
-        </w:rPr>
-        <w:t>SampleDescription</w:t>
-      </w:r>
-      <w:proofErr w:type="spellEnd"/>
-      <w:r>
-        <w:rPr>
-          <w:b/>
-        </w:rPr>
-        <w:t>’</w:t>
-      </w:r>
-    </w:p>
-    <w:p>
-      <w:r>
-        <w:t>Where “</w:t>
-      </w:r>
-      <w:proofErr w:type="spellStart"/>
-      <w:r>
-        <w:t>RsoName</w:t>
-      </w:r>
-      <w:proofErr w:type="spellEnd"/>
-      <w:r>
-        <w:t>” and “</w:t>
-      </w:r>
-      <w:proofErr w:type="spellStart"/>
-      <w:r>
-        <w:t>SampleDescription</w:t>
-      </w:r>
-      <w:proofErr w:type="spellEnd"/>
-      <w:r>
-        <w:t>” would be replaced with actual values.</w:t>
+        <w:t>exec CreateRso ‘RsoName’, ‘SampleDescription’</w:t>
+      </w:r>
+    </w:p>
+    <w:p>
+      <w:r>
+        <w:t>Where “RsoName” and “SampleDescription” would be replaced with actual values.</w:t>
       </w:r>
     </w:p>
     <w:p/>
@@ -2701,70 +2574,22 @@
     </w:p>
     <w:p>
       <w:r>
-        <w:t>CREATE PROCEDURE [</w:t>
-      </w:r>
-      <w:proofErr w:type="spellStart"/>
-      <w:r>
-        <w:t>dbo</w:t>
-      </w:r>
-      <w:proofErr w:type="spellEnd"/>
-      <w:r>
-        <w:t>].[</w:t>
-      </w:r>
-      <w:proofErr w:type="spellStart"/>
-      <w:r>
-        <w:t>AddMemberToRso</w:t>
-      </w:r>
-      <w:proofErr w:type="spellEnd"/>
-      <w:r>
-        <w:t>]</w:t>
-      </w:r>
-    </w:p>
-    <w:p>
-      <w:r>
-        <w:t>@</w:t>
-      </w:r>
-      <w:proofErr w:type="spellStart"/>
-      <w:r>
-        <w:t>RsoId</w:t>
-      </w:r>
-      <w:proofErr w:type="spellEnd"/>
-      <w:r>
-        <w:t xml:space="preserve"> int,</w:t>
-      </w:r>
-    </w:p>
-    <w:p>
-      <w:r>
-        <w:t>@</w:t>
-      </w:r>
-      <w:proofErr w:type="spellStart"/>
-      <w:r>
-        <w:t>StudentEmail</w:t>
-      </w:r>
-      <w:proofErr w:type="spellEnd"/>
-      <w:r>
-        <w:t xml:space="preserve"> </w:t>
-      </w:r>
-      <w:proofErr w:type="spellStart"/>
-      <w:r>
-        <w:t>nvarchar</w:t>
-      </w:r>
-      <w:proofErr w:type="spellEnd"/>
-      <w:r>
-        <w:t>(128),</w:t>
-      </w:r>
-    </w:p>
-    <w:p>
-      <w:r>
-        <w:t>@</w:t>
-      </w:r>
-      <w:proofErr w:type="spellStart"/>
-      <w:r>
-        <w:t>IsAdmin</w:t>
-      </w:r>
-      <w:proofErr w:type="spellEnd"/>
-      <w:r>
-        <w:t xml:space="preserve"> bit = 0</w:t>
+        <w:t>CREATE PROCEDURE [dbo].[AddMemberToRso]</w:t>
+      </w:r>
+    </w:p>
+    <w:p>
+      <w:r>
+        <w:t>@RsoId int,</w:t>
+      </w:r>
+    </w:p>
+    <w:p>
+      <w:r>
+        <w:t>@StudentEmail nvarchar(128),</w:t>
+      </w:r>
+    </w:p>
+    <w:p>
+      <w:r>
+        <w:t>@IsAdmin bit = 0</w:t>
       </w:r>
     </w:p>
     <w:p>
@@ -2780,69 +2605,13 @@
     <w:p>
       <w:r>
         <w:tab/>
-        <w:t xml:space="preserve">INSERT INTO </w:t>
-      </w:r>
-      <w:proofErr w:type="spellStart"/>
-      <w:r>
-        <w:t>RSO_Members</w:t>
-      </w:r>
-      <w:proofErr w:type="spellEnd"/>
-      <w:r>
-        <w:t>(</w:t>
-      </w:r>
-      <w:proofErr w:type="spellStart"/>
-      <w:r>
-        <w:t>RSO_Id</w:t>
-      </w:r>
-      <w:proofErr w:type="spellEnd"/>
-      <w:r>
-        <w:t xml:space="preserve">, </w:t>
-      </w:r>
-      <w:proofErr w:type="spellStart"/>
-      <w:r>
-        <w:t>StudentEmail</w:t>
-      </w:r>
-      <w:proofErr w:type="spellEnd"/>
-      <w:r>
-        <w:t xml:space="preserve">, </w:t>
-      </w:r>
-      <w:proofErr w:type="spellStart"/>
-      <w:r>
-        <w:t>IsAdmin</w:t>
-      </w:r>
-      <w:proofErr w:type="spellEnd"/>
-      <w:r>
-        <w:t>)</w:t>
-      </w:r>
-    </w:p>
-    <w:p>
-      <w:r>
-        <w:tab/>
-        <w:t>VALUES (@</w:t>
-      </w:r>
-      <w:proofErr w:type="spellStart"/>
-      <w:r>
-        <w:t>RsoId</w:t>
-      </w:r>
-      <w:proofErr w:type="spellEnd"/>
-      <w:r>
-        <w:t>, @</w:t>
-      </w:r>
-      <w:proofErr w:type="spellStart"/>
-      <w:r>
-        <w:t>StudentEmail</w:t>
-      </w:r>
-      <w:proofErr w:type="spellEnd"/>
-      <w:r>
-        <w:t>, @</w:t>
-      </w:r>
-      <w:proofErr w:type="spellStart"/>
-      <w:r>
-        <w:t>IsAdmin</w:t>
-      </w:r>
-      <w:proofErr w:type="spellEnd"/>
-      <w:r>
-        <w:t>)</w:t>
+        <w:t>INSERT INTO RSO_Members(RSO_Id, StudentEmail, IsAdmin)</w:t>
+      </w:r>
+    </w:p>
+    <w:p>
+      <w:r>
+        <w:tab/>
+        <w:t>VALUES (@RsoId, @StudentEmail, @IsAdmin)</w:t>
       </w:r>
     </w:p>
     <w:p>
@@ -2865,21 +2634,7 @@
         <w:rPr>
           <w:b/>
         </w:rPr>
-        <w:t xml:space="preserve">exec </w:t>
-      </w:r>
-      <w:proofErr w:type="spellStart"/>
-      <w:r>
-        <w:rPr>
-          <w:b/>
-        </w:rPr>
-        <w:t>AddMemberToRso</w:t>
-      </w:r>
-      <w:proofErr w:type="spellEnd"/>
-      <w:r>
-        <w:rPr>
-          <w:b/>
-        </w:rPr>
-        <w:t xml:space="preserve"> ‘</w:t>
+        <w:t>exec AddMemberToRso ‘</w:t>
       </w:r>
       <w:r>
         <w:rPr>
@@ -2895,15 +2650,7 @@
         </w:rPr>
       </w:pPr>
       <w:r>
-        <w:t xml:space="preserve">Where “x” is the </w:t>
-      </w:r>
-      <w:proofErr w:type="spellStart"/>
-      <w:r>
-        <w:t>RsoId</w:t>
-      </w:r>
-      <w:proofErr w:type="spellEnd"/>
-      <w:r>
-        <w:t xml:space="preserve"> (an integer), </w:t>
+        <w:t xml:space="preserve">Where “x” is the RsoId (an integer), </w:t>
       </w:r>
       <w:hyperlink r:id="rId19" w:history="1">
         <w:r>
@@ -2925,23 +2672,7 @@
     </w:p>
     <w:p>
       <w:r>
-        <w:t xml:space="preserve">These insert into their respective tables successfully. There is a constraint between the </w:t>
-      </w:r>
-      <w:proofErr w:type="spellStart"/>
-      <w:r>
-        <w:t>RSO_Members</w:t>
-      </w:r>
-      <w:proofErr w:type="spellEnd"/>
-      <w:r>
-        <w:t xml:space="preserve"> table and the Registered Student Organizations table, so if you try and insert a member into the </w:t>
-      </w:r>
-      <w:proofErr w:type="spellStart"/>
-      <w:r>
-        <w:t>RSO_Members</w:t>
-      </w:r>
-      <w:proofErr w:type="spellEnd"/>
-      <w:r>
-        <w:t xml:space="preserve"> table with an invalid RSO Id, an error occurs.</w:t>
+        <w:t>These insert into their respective tables successfully. There is a constraint between the RSO_Members table and the Registered Student Organizations table, so if you try and insert a member into the RSO_Members table with an invalid RSO Id, an error occurs.</w:t>
       </w:r>
     </w:p>
     <w:p>
@@ -2965,51 +2696,19 @@
     </w:p>
     <w:p>
       <w:r>
-        <w:t>CREATE PROCEDURE [</w:t>
-      </w:r>
-      <w:proofErr w:type="spellStart"/>
-      <w:r>
-        <w:t>dbo</w:t>
-      </w:r>
-      <w:proofErr w:type="spellEnd"/>
-      <w:r>
-        <w:t>].[</w:t>
-      </w:r>
-      <w:proofErr w:type="spellStart"/>
-      <w:r>
-        <w:t>JoinRso</w:t>
-      </w:r>
-      <w:proofErr w:type="spellEnd"/>
-      <w:r>
-        <w:t>]</w:t>
-      </w:r>
-    </w:p>
-    <w:p>
-      <w:r>
-        <w:tab/>
-        <w:t>@</w:t>
-      </w:r>
-      <w:proofErr w:type="spellStart"/>
-      <w:r>
-        <w:t>UserId</w:t>
-      </w:r>
-      <w:proofErr w:type="spellEnd"/>
-      <w:r>
-        <w:t xml:space="preserve"> int,</w:t>
-      </w:r>
-    </w:p>
-    <w:p>
-      <w:r>
-        <w:tab/>
-        <w:t>@</w:t>
-      </w:r>
-      <w:proofErr w:type="spellStart"/>
-      <w:r>
-        <w:t>RsoId</w:t>
-      </w:r>
-      <w:proofErr w:type="spellEnd"/>
-      <w:r>
-        <w:t xml:space="preserve"> int</w:t>
+        <w:t>CREATE PROCEDURE [dbo].[JoinRso]</w:t>
+      </w:r>
+    </w:p>
+    <w:p>
+      <w:r>
+        <w:tab/>
+        <w:t>@UserId int,</w:t>
+      </w:r>
+    </w:p>
+    <w:p>
+      <w:r>
+        <w:tab/>
+        <w:t>@RsoId int</w:t>
       </w:r>
     </w:p>
     <w:p>
@@ -3031,60 +2730,20 @@
     <w:p>
       <w:r>
         <w:tab/>
-        <w:t>SET @Username = (SELECT Username from Users where Id = @</w:t>
-      </w:r>
-      <w:proofErr w:type="spellStart"/>
-      <w:r>
-        <w:t>UserId</w:t>
-      </w:r>
-      <w:proofErr w:type="spellEnd"/>
-      <w:r>
-        <w:t>)</w:t>
+        <w:t>SET @Username = (SELECT Username from Users where Id = @UserId)</w:t>
       </w:r>
     </w:p>
     <w:p/>
     <w:p>
       <w:r>
         <w:tab/>
-        <w:t xml:space="preserve">INSERT INTO </w:t>
-      </w:r>
-      <w:proofErr w:type="spellStart"/>
-      <w:r>
-        <w:t>RSO_Members</w:t>
-      </w:r>
-      <w:proofErr w:type="spellEnd"/>
-      <w:r>
-        <w:t>(</w:t>
-      </w:r>
-      <w:proofErr w:type="spellStart"/>
-      <w:r>
-        <w:t>RSO_Id</w:t>
-      </w:r>
-      <w:proofErr w:type="spellEnd"/>
-      <w:r>
-        <w:t xml:space="preserve">, </w:t>
-      </w:r>
-      <w:proofErr w:type="spellStart"/>
-      <w:r>
-        <w:t>StudentEmail</w:t>
-      </w:r>
-      <w:proofErr w:type="spellEnd"/>
-      <w:r>
-        <w:t>)</w:t>
-      </w:r>
-    </w:p>
-    <w:p>
-      <w:r>
-        <w:tab/>
-        <w:t>VALUES (@</w:t>
-      </w:r>
-      <w:proofErr w:type="spellStart"/>
-      <w:r>
-        <w:t>RsoId</w:t>
-      </w:r>
-      <w:proofErr w:type="spellEnd"/>
-      <w:r>
-        <w:t>, @Username)</w:t>
+        <w:t>INSERT INTO RSO_Members(RSO_Id, StudentEmail)</w:t>
+      </w:r>
+    </w:p>
+    <w:p>
+      <w:r>
+        <w:tab/>
+        <w:t>VALUES (@RsoId, @Username)</w:t>
       </w:r>
     </w:p>
     <w:p>
@@ -3107,21 +2766,7 @@
         <w:rPr>
           <w:b/>
         </w:rPr>
-        <w:t xml:space="preserve">exec </w:t>
-      </w:r>
-      <w:proofErr w:type="spellStart"/>
-      <w:r>
-        <w:rPr>
-          <w:b/>
-        </w:rPr>
-        <w:t>JoinRso</w:t>
-      </w:r>
-      <w:proofErr w:type="spellEnd"/>
-      <w:r>
-        <w:rPr>
-          <w:b/>
-        </w:rPr>
-        <w:t xml:space="preserve"> ‘x’, ‘y’</w:t>
+        <w:t>exec JoinRso ‘x’, ‘y’</w:t>
       </w:r>
     </w:p>
     <w:p>
@@ -3136,49 +2781,17 @@
     </w:p>
     <w:p>
       <w:r>
-        <w:t>CREATE PROCEDURE [</w:t>
-      </w:r>
-      <w:proofErr w:type="spellStart"/>
-      <w:r>
-        <w:t>dbo</w:t>
-      </w:r>
-      <w:proofErr w:type="spellEnd"/>
-      <w:r>
-        <w:t>].[</w:t>
-      </w:r>
-      <w:proofErr w:type="spellStart"/>
-      <w:r>
-        <w:t>CheckIfUserIsInRso</w:t>
-      </w:r>
-      <w:proofErr w:type="spellEnd"/>
-      <w:r>
-        <w:t>]</w:t>
-      </w:r>
-    </w:p>
-    <w:p>
-      <w:r>
-        <w:t>@</w:t>
-      </w:r>
-      <w:proofErr w:type="spellStart"/>
-      <w:r>
-        <w:t>UserId</w:t>
-      </w:r>
-      <w:proofErr w:type="spellEnd"/>
-      <w:r>
-        <w:t xml:space="preserve"> int,</w:t>
-      </w:r>
-    </w:p>
-    <w:p>
-      <w:r>
-        <w:t>@</w:t>
-      </w:r>
-      <w:proofErr w:type="spellStart"/>
-      <w:r>
-        <w:t>RsoId</w:t>
-      </w:r>
-      <w:proofErr w:type="spellEnd"/>
-      <w:r>
-        <w:t xml:space="preserve"> int</w:t>
+        <w:t>CREATE PROCEDURE [dbo].[CheckIfUserIsInRso]</w:t>
+      </w:r>
+    </w:p>
+    <w:p>
+      <w:r>
+        <w:t>@UserId int,</w:t>
+      </w:r>
+    </w:p>
+    <w:p>
+      <w:r>
+        <w:t>@RsoId int</w:t>
       </w:r>
     </w:p>
     <w:p>
@@ -3206,80 +2819,20 @@
     <w:p>
       <w:r>
         <w:tab/>
-      </w:r>
-      <w:proofErr w:type="spellStart"/>
-      <w:r>
-        <w:t>RSO_Members</w:t>
-      </w:r>
-      <w:proofErr w:type="spellEnd"/>
-      <w:r>
-        <w:t xml:space="preserve"> </w:t>
-      </w:r>
-      <w:proofErr w:type="spellStart"/>
-      <w:r>
-        <w:t>rso</w:t>
-      </w:r>
-      <w:proofErr w:type="spellEnd"/>
-      <w:r>
-        <w:t xml:space="preserve"> </w:t>
-      </w:r>
-    </w:p>
-    <w:p>
-      <w:r>
-        <w:tab/>
-        <w:t xml:space="preserve">ON </w:t>
-      </w:r>
-      <w:proofErr w:type="spellStart"/>
-      <w:r>
-        <w:t>rso.StudentEmail</w:t>
-      </w:r>
-      <w:proofErr w:type="spellEnd"/>
-      <w:r>
-        <w:t xml:space="preserve"> = </w:t>
-      </w:r>
-      <w:proofErr w:type="spellStart"/>
-      <w:r>
-        <w:t>u.Username</w:t>
-      </w:r>
-      <w:proofErr w:type="spellEnd"/>
-      <w:r>
-        <w:t xml:space="preserve"> </w:t>
-      </w:r>
-    </w:p>
-    <w:p>
-      <w:r>
-        <w:tab/>
-        <w:t xml:space="preserve">WHERE </w:t>
-      </w:r>
-      <w:proofErr w:type="spellStart"/>
-      <w:r>
-        <w:t>u.Id</w:t>
-      </w:r>
-      <w:proofErr w:type="spellEnd"/>
-      <w:r>
-        <w:t xml:space="preserve"> = @</w:t>
-      </w:r>
-      <w:proofErr w:type="spellStart"/>
-      <w:r>
-        <w:t>UserId</w:t>
-      </w:r>
-      <w:proofErr w:type="spellEnd"/>
-      <w:r>
-        <w:t xml:space="preserve"> AND </w:t>
-      </w:r>
-      <w:proofErr w:type="spellStart"/>
-      <w:r>
-        <w:t>rso.RSO_Id</w:t>
-      </w:r>
-      <w:proofErr w:type="spellEnd"/>
-      <w:r>
-        <w:t xml:space="preserve"> = @</w:t>
-      </w:r>
-      <w:proofErr w:type="spellStart"/>
-      <w:r>
-        <w:t>RsoId</w:t>
-      </w:r>
-      <w:proofErr w:type="spellEnd"/>
+        <w:t xml:space="preserve">RSO_Members rso </w:t>
+      </w:r>
+    </w:p>
+    <w:p>
+      <w:r>
+        <w:tab/>
+        <w:t xml:space="preserve">ON rso.StudentEmail = u.Username </w:t>
+      </w:r>
+    </w:p>
+    <w:p>
+      <w:r>
+        <w:tab/>
+        <w:t>WHERE u.Id = @UserId AND rso.RSO_Id = @RsoId</w:t>
+      </w:r>
     </w:p>
     <w:p>
       <w:r>
@@ -3302,21 +2855,7 @@
           <w:b/>
         </w:rPr>
         <w:lastRenderedPageBreak/>
-        <w:t xml:space="preserve">exec </w:t>
-      </w:r>
-      <w:proofErr w:type="spellStart"/>
-      <w:r>
-        <w:rPr>
-          <w:b/>
-        </w:rPr>
-        <w:t>JoinRso</w:t>
-      </w:r>
-      <w:proofErr w:type="spellEnd"/>
-      <w:r>
-        <w:rPr>
-          <w:b/>
-        </w:rPr>
-        <w:t xml:space="preserve"> ‘x’, ‘y’</w:t>
+        <w:t>exec JoinRso ‘x’, ‘y’</w:t>
       </w:r>
     </w:p>
     <w:p>
@@ -3344,37 +2883,13 @@
     </w:p>
     <w:p>
       <w:r>
-        <w:t>CREATE PROCEDURE [</w:t>
-      </w:r>
-      <w:proofErr w:type="spellStart"/>
-      <w:r>
-        <w:t>dbo</w:t>
-      </w:r>
-      <w:proofErr w:type="spellEnd"/>
-      <w:r>
-        <w:t>].[</w:t>
-      </w:r>
-      <w:proofErr w:type="spellStart"/>
-      <w:r>
-        <w:t>SaveEvent</w:t>
-      </w:r>
-      <w:proofErr w:type="spellEnd"/>
-      <w:r>
-        <w:t>]</w:t>
-      </w:r>
-    </w:p>
-    <w:p>
-      <w:r>
-        <w:tab/>
-        <w:t xml:space="preserve">@Name </w:t>
-      </w:r>
-      <w:proofErr w:type="spellStart"/>
-      <w:r>
-        <w:t>nvarchar</w:t>
-      </w:r>
-      <w:proofErr w:type="spellEnd"/>
-      <w:r>
-        <w:t>(128),</w:t>
+        <w:t>CREATE PROCEDURE [dbo].[SaveEvent]</w:t>
+      </w:r>
+    </w:p>
+    <w:p>
+      <w:r>
+        <w:tab/>
+        <w:t>@Name nvarchar(128),</w:t>
       </w:r>
     </w:p>
     <w:p>
@@ -3392,15 +2907,7 @@
     <w:p>
       <w:r>
         <w:tab/>
-        <w:t xml:space="preserve">@Description </w:t>
-      </w:r>
-      <w:proofErr w:type="spellStart"/>
-      <w:r>
-        <w:t>nvarchar</w:t>
-      </w:r>
-      <w:proofErr w:type="spellEnd"/>
-      <w:r>
-        <w:t>(128),</w:t>
+        <w:t>@Description nvarchar(128),</w:t>
       </w:r>
     </w:p>
     <w:p>
@@ -3418,73 +2925,25 @@
     <w:p>
       <w:r>
         <w:tab/>
-        <w:t>@</w:t>
-      </w:r>
-      <w:proofErr w:type="spellStart"/>
-      <w:r>
-        <w:t>ContactPhone</w:t>
-      </w:r>
-      <w:proofErr w:type="spellEnd"/>
-      <w:r>
-        <w:t xml:space="preserve"> </w:t>
-      </w:r>
-      <w:proofErr w:type="spellStart"/>
-      <w:r>
-        <w:t>nvarchar</w:t>
-      </w:r>
-      <w:proofErr w:type="spellEnd"/>
-      <w:r>
-        <w:t>(128),</w:t>
-      </w:r>
-    </w:p>
-    <w:p>
-      <w:r>
-        <w:tab/>
-        <w:t>@</w:t>
-      </w:r>
-      <w:proofErr w:type="spellStart"/>
-      <w:r>
-        <w:t>ContactEmail</w:t>
-      </w:r>
-      <w:proofErr w:type="spellEnd"/>
-      <w:r>
-        <w:t xml:space="preserve"> </w:t>
-      </w:r>
-      <w:proofErr w:type="spellStart"/>
-      <w:r>
-        <w:t>nvarchar</w:t>
-      </w:r>
-      <w:proofErr w:type="spellEnd"/>
-      <w:r>
-        <w:t>(128),</w:t>
-      </w:r>
-    </w:p>
-    <w:p>
-      <w:r>
-        <w:tab/>
-        <w:t>@</w:t>
-      </w:r>
-      <w:proofErr w:type="spellStart"/>
-      <w:r>
-        <w:t>EventAdmin</w:t>
-      </w:r>
-      <w:proofErr w:type="spellEnd"/>
-      <w:r>
-        <w:t xml:space="preserve"> int,</w:t>
-      </w:r>
-    </w:p>
-    <w:p>
-      <w:r>
-        <w:tab/>
-        <w:t>@</w:t>
-      </w:r>
-      <w:proofErr w:type="spellStart"/>
-      <w:r>
-        <w:t>HostUniversity</w:t>
-      </w:r>
-      <w:proofErr w:type="spellEnd"/>
-      <w:r>
-        <w:t xml:space="preserve"> int</w:t>
+        <w:t>@ContactPhone nvarchar(128),</w:t>
+      </w:r>
+    </w:p>
+    <w:p>
+      <w:r>
+        <w:tab/>
+        <w:t>@ContactEmail nvarchar(128),</w:t>
+      </w:r>
+    </w:p>
+    <w:p>
+      <w:r>
+        <w:tab/>
+        <w:t>@EventAdmin int,</w:t>
+      </w:r>
+    </w:p>
+    <w:p>
+      <w:r>
+        <w:tab/>
+        <w:t>@HostUniversity int</w:t>
       </w:r>
     </w:p>
     <w:p>
@@ -3500,85 +2959,13 @@
     <w:p>
       <w:r>
         <w:tab/>
-        <w:t>INSERT INTO [Events] (Name, [Type], Category, [Description], [</w:t>
-      </w:r>
-      <w:proofErr w:type="spellStart"/>
-      <w:r>
-        <w:t>DateTime</w:t>
-      </w:r>
-      <w:proofErr w:type="spellEnd"/>
-      <w:r>
-        <w:t xml:space="preserve">], [Location], </w:t>
-      </w:r>
-      <w:proofErr w:type="spellStart"/>
-      <w:r>
-        <w:t>ContactPhone</w:t>
-      </w:r>
-      <w:proofErr w:type="spellEnd"/>
-      <w:r>
-        <w:t xml:space="preserve">, </w:t>
-      </w:r>
-      <w:proofErr w:type="spellStart"/>
-      <w:r>
-        <w:t>ContactEmail</w:t>
-      </w:r>
-      <w:proofErr w:type="spellEnd"/>
-      <w:r>
-        <w:t xml:space="preserve">, </w:t>
-      </w:r>
-      <w:proofErr w:type="spellStart"/>
-      <w:r>
-        <w:t>EventAdmin</w:t>
-      </w:r>
-      <w:proofErr w:type="spellEnd"/>
-      <w:r>
-        <w:t xml:space="preserve">, </w:t>
-      </w:r>
-      <w:proofErr w:type="spellStart"/>
-      <w:r>
-        <w:t>HostUniversity</w:t>
-      </w:r>
-      <w:proofErr w:type="spellEnd"/>
-      <w:r>
-        <w:t>)</w:t>
-      </w:r>
-    </w:p>
-    <w:p>
-      <w:r>
-        <w:tab/>
-        <w:t>VALUES(@Name, @Type, @Category, @Description, @Date, @Location, @</w:t>
-      </w:r>
-      <w:proofErr w:type="spellStart"/>
-      <w:r>
-        <w:t>ContactPhone</w:t>
-      </w:r>
-      <w:proofErr w:type="spellEnd"/>
-      <w:r>
-        <w:t>, @</w:t>
-      </w:r>
-      <w:proofErr w:type="spellStart"/>
-      <w:r>
-        <w:t>ContactEmail</w:t>
-      </w:r>
-      <w:proofErr w:type="spellEnd"/>
-      <w:r>
-        <w:t>, @</w:t>
-      </w:r>
-      <w:proofErr w:type="spellStart"/>
-      <w:r>
-        <w:t>EventAdmin</w:t>
-      </w:r>
-      <w:proofErr w:type="spellEnd"/>
-      <w:r>
-        <w:t>, @</w:t>
-      </w:r>
-      <w:proofErr w:type="spellStart"/>
-      <w:r>
-        <w:t>HostUniversity</w:t>
-      </w:r>
-      <w:proofErr w:type="spellEnd"/>
-      <w:r>
-        <w:t>)</w:t>
+        <w:t>INSERT INTO [Events] (Name, [Type], Category, [Description], [DateTime], [Location], ContactPhone, ContactEmail, EventAdmin, HostUniversity)</w:t>
+      </w:r>
+    </w:p>
+    <w:p>
+      <w:r>
+        <w:tab/>
+        <w:t>VALUES(@Name, @Type, @Category, @Description, @Date, @Location, @ContactPhone, @ContactEmail, @EventAdmin, @HostUniversity)</w:t>
       </w:r>
     </w:p>
     <w:p>
@@ -3601,70 +2988,18 @@
         <w:rPr>
           <w:b/>
         </w:rPr>
-        <w:t xml:space="preserve">exec </w:t>
-      </w:r>
-      <w:proofErr w:type="spellStart"/>
-      <w:r>
-        <w:rPr>
-          <w:b/>
-        </w:rPr>
-        <w:t>SaveEvent</w:t>
-      </w:r>
-      <w:proofErr w:type="spellEnd"/>
-      <w:r>
-        <w:rPr>
-          <w:b/>
-        </w:rPr>
-        <w:t xml:space="preserve"> ‘Name’, ‘x’, ‘y’, ‘Description’, </w:t>
-      </w:r>
-      <w:r>
-        <w:rPr>
-          <w:b/>
-        </w:rPr>
-        <w:t>’11/24/18 11:00 PM’, ‘z’, ‘Phone’, ‘Email’, ‘</w:t>
-      </w:r>
-      <w:proofErr w:type="spellStart"/>
-      <w:r>
-        <w:rPr>
-          <w:b/>
-        </w:rPr>
-        <w:t>i</w:t>
-      </w:r>
-      <w:proofErr w:type="spellEnd"/>
-      <w:r>
-        <w:rPr>
-          <w:b/>
-        </w:rPr>
-        <w:t>’ ‘j’</w:t>
-      </w:r>
-    </w:p>
-    <w:p>
-      <w:r>
-        <w:t xml:space="preserve">Where “Name” would be replaced with the name of the event, “x” is the type of Event (a foreign key with the </w:t>
-      </w:r>
-      <w:proofErr w:type="spellStart"/>
-      <w:r>
-        <w:t>EventTypes</w:t>
-      </w:r>
-      <w:proofErr w:type="spellEnd"/>
-      <w:r>
-        <w:t xml:space="preserve"> table), “y” is the Category of the event (a foreign key with </w:t>
-      </w:r>
-      <w:proofErr w:type="spellStart"/>
-      <w:r>
-        <w:t>EventCategories</w:t>
-      </w:r>
-      <w:proofErr w:type="spellEnd"/>
-      <w:r>
-        <w:t xml:space="preserve"> table), “Description” is a description of the event, “11/24/18 11:00 PM” is the date and time of the event, “z” is the Id of the location of the event (a foreign key with the Locations table), “Phone” would be replaced with the contact’s phone, “Email” would be replaced with the contact’s email, “</w:t>
-      </w:r>
-      <w:proofErr w:type="spellStart"/>
-      <w:r>
-        <w:t>i</w:t>
-      </w:r>
-      <w:proofErr w:type="spellEnd"/>
-      <w:r>
-        <w:t>" is the id of the admin of the event (a foreign key with the Users table) and “j” would be replaced with the Id of the University the event is hosted at (a foreign key with the University table).</w:t>
+        <w:t xml:space="preserve">exec SaveEvent ‘Name’, ‘x’, ‘y’, ‘Description’, </w:t>
+      </w:r>
+      <w:r>
+        <w:rPr>
+          <w:b/>
+        </w:rPr>
+        <w:t>’11/24/18 11:00 PM’, ‘z’, ‘Phone’, ‘Email’, ‘i’ ‘j’</w:t>
+      </w:r>
+    </w:p>
+    <w:p>
+      <w:r>
+        <w:t>Where “Name” would be replaced with the name of the event, “x” is the type of Event (a foreign key with the EventTypes table), “y” is the Category of the event (a foreign key with EventCategories table), “Description” is a description of the event, “11/24/18 11:00 PM” is the date and time of the event, “z” is the Id of the location of the event (a foreign key with the Locations table), “Phone” would be replaced with the contact’s phone, “Email” would be replaced with the contact’s email, “i" is the id of the admin of the event (a foreign key with the Users table) and “j” would be replaced with the Id of the University the event is hosted at (a foreign key with the University table).</w:t>
       </w:r>
     </w:p>
     <w:p>
@@ -3695,65 +3030,25 @@
     </w:p>
     <w:p>
       <w:r>
-        <w:t>CREATE PROCEDURE [</w:t>
-      </w:r>
-      <w:proofErr w:type="spellStart"/>
-      <w:r>
-        <w:t>dbo</w:t>
-      </w:r>
-      <w:proofErr w:type="spellEnd"/>
-      <w:r>
-        <w:t>].[</w:t>
-      </w:r>
-      <w:proofErr w:type="spellStart"/>
-      <w:r>
-        <w:t>AddComment</w:t>
-      </w:r>
-      <w:proofErr w:type="spellEnd"/>
-      <w:r>
-        <w:t>]</w:t>
-      </w:r>
-    </w:p>
-    <w:p>
-      <w:r>
-        <w:tab/>
-        <w:t>@</w:t>
-      </w:r>
-      <w:proofErr w:type="spellStart"/>
-      <w:r>
-        <w:t>UserId</w:t>
-      </w:r>
-      <w:proofErr w:type="spellEnd"/>
-      <w:r>
-        <w:t xml:space="preserve"> int,</w:t>
-      </w:r>
-    </w:p>
-    <w:p>
-      <w:r>
-        <w:tab/>
-        <w:t>@</w:t>
-      </w:r>
-      <w:proofErr w:type="spellStart"/>
-      <w:r>
-        <w:t>EventId</w:t>
-      </w:r>
-      <w:proofErr w:type="spellEnd"/>
-      <w:r>
-        <w:t xml:space="preserve"> int,</w:t>
-      </w:r>
-    </w:p>
-    <w:p>
-      <w:r>
-        <w:tab/>
-        <w:t xml:space="preserve">@Comment </w:t>
-      </w:r>
-      <w:proofErr w:type="spellStart"/>
-      <w:r>
-        <w:t>nvarchar</w:t>
-      </w:r>
-      <w:proofErr w:type="spellEnd"/>
-      <w:r>
-        <w:t>(1024)</w:t>
+        <w:t>CREATE PROCEDURE [dbo].[AddComment]</w:t>
+      </w:r>
+    </w:p>
+    <w:p>
+      <w:r>
+        <w:tab/>
+        <w:t>@UserId int,</w:t>
+      </w:r>
+    </w:p>
+    <w:p>
+      <w:r>
+        <w:tab/>
+        <w:t>@EventId int,</w:t>
+      </w:r>
+    </w:p>
+    <w:p>
+      <w:r>
+        <w:tab/>
+        <w:t>@Comment nvarchar(1024)</w:t>
       </w:r>
     </w:p>
     <w:p>
@@ -3769,53 +3064,13 @@
     <w:p>
       <w:r>
         <w:tab/>
-        <w:t xml:space="preserve">INSERT INTO </w:t>
-      </w:r>
-      <w:proofErr w:type="spellStart"/>
-      <w:r>
-        <w:t>EventSocial</w:t>
-      </w:r>
-      <w:proofErr w:type="spellEnd"/>
-      <w:r>
-        <w:t>(</w:t>
-      </w:r>
-      <w:proofErr w:type="spellStart"/>
-      <w:r>
-        <w:t>EventId</w:t>
-      </w:r>
-      <w:proofErr w:type="spellEnd"/>
-      <w:r>
-        <w:t xml:space="preserve">, </w:t>
-      </w:r>
-      <w:proofErr w:type="spellStart"/>
-      <w:r>
-        <w:t>UserId</w:t>
-      </w:r>
-      <w:proofErr w:type="spellEnd"/>
-      <w:r>
-        <w:t>, Comment)</w:t>
-      </w:r>
-    </w:p>
-    <w:p>
-      <w:r>
-        <w:tab/>
-        <w:t>VALUES (@</w:t>
-      </w:r>
-      <w:proofErr w:type="spellStart"/>
-      <w:r>
-        <w:t>EventId</w:t>
-      </w:r>
-      <w:proofErr w:type="spellEnd"/>
-      <w:r>
-        <w:t>, @</w:t>
-      </w:r>
-      <w:proofErr w:type="spellStart"/>
-      <w:r>
-        <w:t>UserId</w:t>
-      </w:r>
-      <w:proofErr w:type="spellEnd"/>
-      <w:r>
-        <w:t>, @Comment)</w:t>
+        <w:t>INSERT INTO EventSocial(EventId, UserId, Comment)</w:t>
+      </w:r>
+    </w:p>
+    <w:p>
+      <w:r>
+        <w:tab/>
+        <w:t>VALUES (@EventId, @UserId, @Comment)</w:t>
       </w:r>
     </w:p>
     <w:p>
@@ -3838,21 +3093,7 @@
         <w:rPr>
           <w:b/>
         </w:rPr>
-        <w:t xml:space="preserve">exec </w:t>
-      </w:r>
-      <w:proofErr w:type="spellStart"/>
-      <w:r>
-        <w:rPr>
-          <w:b/>
-        </w:rPr>
-        <w:t>AddComment</w:t>
-      </w:r>
-      <w:proofErr w:type="spellEnd"/>
-      <w:r>
-        <w:rPr>
-          <w:b/>
-        </w:rPr>
-        <w:t xml:space="preserve"> ‘x’, ‘y’, ‘Comment’</w:t>
+        <w:t>exec AddComment ‘x’, ‘y’, ‘Comment’</w:t>
       </w:r>
     </w:p>
     <w:p>
@@ -3881,23 +3122,7 @@
     </w:p>
     <w:p>
       <w:r>
-        <w:t>CREATE PROCEDURE [</w:t>
-      </w:r>
-      <w:proofErr w:type="spellStart"/>
-      <w:r>
-        <w:t>dbo</w:t>
-      </w:r>
-      <w:proofErr w:type="spellEnd"/>
-      <w:r>
-        <w:t>].[</w:t>
-      </w:r>
-      <w:proofErr w:type="spellStart"/>
-      <w:r>
-        <w:t>EditComment</w:t>
-      </w:r>
-      <w:proofErr w:type="spellEnd"/>
-      <w:r>
-        <w:t>]</w:t>
+        <w:t>CREATE PROCEDURE [dbo].[EditComment]</w:t>
       </w:r>
     </w:p>
     <w:p>
@@ -3909,23 +3134,7 @@
     <w:p>
       <w:r>
         <w:tab/>
-        <w:t>@</w:t>
-      </w:r>
-      <w:proofErr w:type="spellStart"/>
-      <w:r>
-        <w:t>EditedComment</w:t>
-      </w:r>
-      <w:proofErr w:type="spellEnd"/>
-      <w:r>
-        <w:t xml:space="preserve"> </w:t>
-      </w:r>
-      <w:proofErr w:type="spellStart"/>
-      <w:r>
-        <w:t>nvarchar</w:t>
-      </w:r>
-      <w:proofErr w:type="spellEnd"/>
-      <w:r>
-        <w:t>(1024)</w:t>
+        <w:t>@EditedComment nvarchar(1024)</w:t>
       </w:r>
     </w:p>
     <w:p>
@@ -3941,24 +3150,14 @@
     <w:p>
       <w:r>
         <w:tab/>
-        <w:t xml:space="preserve">UPDATE </w:t>
-      </w:r>
-      <w:proofErr w:type="spellStart"/>
-      <w:r>
-        <w:t>EventSocial</w:t>
-      </w:r>
-      <w:proofErr w:type="spellEnd"/>
-    </w:p>
-    <w:p>
-      <w:r>
-        <w:tab/>
-        <w:t>SET Comment = @</w:t>
-      </w:r>
-      <w:proofErr w:type="spellStart"/>
-      <w:r>
-        <w:t>EditedComment</w:t>
-      </w:r>
-      <w:proofErr w:type="spellEnd"/>
+        <w:t>UPDATE EventSocial</w:t>
+      </w:r>
+    </w:p>
+    <w:p>
+      <w:r>
+        <w:tab/>
+        <w:t>SET Comment = @EditedComment</w:t>
+      </w:r>
     </w:p>
     <w:p>
       <w:r>
@@ -3986,57 +3185,13 @@
         <w:rPr>
           <w:b/>
         </w:rPr>
-        <w:t xml:space="preserve">exec </w:t>
-      </w:r>
-      <w:proofErr w:type="spellStart"/>
-      <w:r>
-        <w:rPr>
-          <w:b/>
-        </w:rPr>
-        <w:t>EditComment</w:t>
-      </w:r>
-      <w:proofErr w:type="spellEnd"/>
-      <w:r>
-        <w:rPr>
-          <w:b/>
-        </w:rPr>
-        <w:t xml:space="preserve"> ‘x’, ‘</w:t>
-      </w:r>
-      <w:proofErr w:type="spellStart"/>
-      <w:r>
-        <w:rPr>
-          <w:b/>
-        </w:rPr>
-        <w:t>NewComment</w:t>
-      </w:r>
-      <w:proofErr w:type="spellEnd"/>
-      <w:r>
-        <w:rPr>
-          <w:b/>
-        </w:rPr>
-        <w:t>’</w:t>
+        <w:t>exec EditComment ‘x’, ‘NewComment’</w:t>
       </w:r>
     </w:p>
     <w:p>
       <w:r>
         <w:lastRenderedPageBreak/>
-        <w:t xml:space="preserve">Where “x” is the Id of the Comment in the </w:t>
-      </w:r>
-      <w:proofErr w:type="spellStart"/>
-      <w:r>
-        <w:t>EventSocial</w:t>
-      </w:r>
-      <w:proofErr w:type="spellEnd"/>
-      <w:r>
-        <w:t xml:space="preserve"> table, and “</w:t>
-      </w:r>
-      <w:proofErr w:type="spellStart"/>
-      <w:r>
-        <w:t>NewComment</w:t>
-      </w:r>
-      <w:proofErr w:type="spellEnd"/>
-      <w:r>
-        <w:t>” is the new comment.</w:t>
+        <w:t>Where “x” is the Id of the Comment in the EventSocial table, and “NewComment” is the new comment.</w:t>
       </w:r>
     </w:p>
     <w:p>
@@ -4066,23 +3221,7 @@
     </w:p>
     <w:p>
       <w:r>
-        <w:t>CREATE PROCEDURE [</w:t>
-      </w:r>
-      <w:proofErr w:type="spellStart"/>
-      <w:r>
-        <w:t>dbo</w:t>
-      </w:r>
-      <w:proofErr w:type="spellEnd"/>
-      <w:r>
-        <w:t>].[</w:t>
-      </w:r>
-      <w:proofErr w:type="spellStart"/>
-      <w:r>
-        <w:t>DeleteComment</w:t>
-      </w:r>
-      <w:proofErr w:type="spellEnd"/>
-      <w:r>
-        <w:t>]</w:t>
+        <w:t>CREATE PROCEDURE [dbo].[DeleteComment]</w:t>
       </w:r>
     </w:p>
     <w:p>
@@ -4104,26 +3243,13 @@
     <w:p>
       <w:r>
         <w:tab/>
-        <w:t xml:space="preserve">UPDATE </w:t>
-      </w:r>
-      <w:proofErr w:type="spellStart"/>
-      <w:r>
-        <w:t>EventSocial</w:t>
-      </w:r>
-      <w:proofErr w:type="spellEnd"/>
-    </w:p>
-    <w:p>
-      <w:r>
-        <w:tab/>
-        <w:t xml:space="preserve">SET </w:t>
-      </w:r>
-      <w:proofErr w:type="spellStart"/>
-      <w:r>
-        <w:t>IsDeleted</w:t>
-      </w:r>
-      <w:proofErr w:type="spellEnd"/>
-      <w:r>
-        <w:t xml:space="preserve"> = 1</w:t>
+        <w:t>UPDATE EventSocial</w:t>
+      </w:r>
+    </w:p>
+    <w:p>
+      <w:r>
+        <w:tab/>
+        <w:t>SET IsDeleted = 1</w:t>
       </w:r>
     </w:p>
     <w:p>
@@ -4152,34 +3278,20 @@
         <w:rPr>
           <w:b/>
         </w:rPr>
-        <w:t xml:space="preserve">exec </w:t>
-      </w:r>
-      <w:proofErr w:type="spellStart"/>
-      <w:r>
-        <w:rPr>
-          <w:b/>
-        </w:rPr>
-        <w:t>DeleteComment</w:t>
-      </w:r>
-      <w:proofErr w:type="spellEnd"/>
-      <w:r>
-        <w:rPr>
-          <w:b/>
-        </w:rPr>
-        <w:t xml:space="preserve"> ‘x’</w:t>
-      </w:r>
-    </w:p>
-    <w:p>
-      <w:r>
-        <w:t xml:space="preserve">Where “x” is the Id of the entry in the </w:t>
-      </w:r>
-      <w:proofErr w:type="spellStart"/>
-      <w:r>
-        <w:t>EventSocial</w:t>
-      </w:r>
-      <w:proofErr w:type="spellEnd"/>
-      <w:r>
-        <w:t xml:space="preserve"> table. Please note: deleting comments doesn’t actually delete them from the database, rather, they are flagged as deleted. This is considered good practice and prevents data-loss.</w:t>
+        <w:t>exec DeleteComment ‘x’</w:t>
+      </w:r>
+    </w:p>
+    <w:p>
+      <w:r>
+        <w:t xml:space="preserve">Where “x” is the Id of the entry in the EventSocial table. Please note: deleting comments doesn’t </w:t>
+      </w:r>
+      <w:proofErr w:type="gramStart"/>
+      <w:r>
+        <w:t>actually delete</w:t>
+      </w:r>
+      <w:proofErr w:type="gramEnd"/>
+      <w:r>
+        <w:t xml:space="preserve"> them from the database, rather, they are flagged as deleted. This is considered good practice and prevents data-loss.</w:t>
       </w:r>
     </w:p>
     <w:p>
@@ -4209,23 +3321,7 @@
     </w:p>
     <w:p>
       <w:r>
-        <w:t>CREATE PROCEDURE [</w:t>
-      </w:r>
-      <w:proofErr w:type="spellStart"/>
-      <w:r>
-        <w:t>dbo</w:t>
-      </w:r>
-      <w:proofErr w:type="spellEnd"/>
-      <w:r>
-        <w:t>].[</w:t>
-      </w:r>
-      <w:proofErr w:type="spellStart"/>
-      <w:r>
-        <w:t>GetEvents</w:t>
-      </w:r>
-      <w:proofErr w:type="spellEnd"/>
-      <w:r>
-        <w:t>]</w:t>
+        <w:t>CREATE PROCEDURE [dbo].[GetEvents]</w:t>
       </w:r>
     </w:p>
     <w:p>
@@ -4266,59 +3362,37 @@
       </w:r>
       <w:r>
         <w:tab/>
-      </w:r>
-      <w:proofErr w:type="spellStart"/>
-      <w:r>
-        <w:t>e.Id</w:t>
-      </w:r>
-      <w:proofErr w:type="spellEnd"/>
-      <w:r>
-        <w:t xml:space="preserve">, </w:t>
-      </w:r>
-    </w:p>
-    <w:p>
-      <w:r>
-        <w:tab/>
-      </w:r>
-      <w:r>
-        <w:tab/>
-      </w:r>
-      <w:r>
-        <w:tab/>
-      </w:r>
-      <w:r>
-        <w:tab/>
-      </w:r>
-      <w:proofErr w:type="spellStart"/>
-      <w:r>
-        <w:t>e.Name</w:t>
-      </w:r>
-      <w:proofErr w:type="spellEnd"/>
-      <w:r>
-        <w:t xml:space="preserve">, </w:t>
-      </w:r>
-    </w:p>
-    <w:p>
-      <w:r>
-        <w:tab/>
-      </w:r>
-      <w:r>
-        <w:tab/>
-      </w:r>
-      <w:r>
-        <w:tab/>
-      </w:r>
-      <w:r>
-        <w:tab/>
-        <w:t>e.[</w:t>
-      </w:r>
-      <w:proofErr w:type="spellStart"/>
-      <w:r>
-        <w:t>DateTime</w:t>
-      </w:r>
-      <w:proofErr w:type="spellEnd"/>
-      <w:r>
-        <w:t xml:space="preserve">], </w:t>
+        <w:t xml:space="preserve">e.Id, </w:t>
+      </w:r>
+    </w:p>
+    <w:p>
+      <w:r>
+        <w:tab/>
+      </w:r>
+      <w:r>
+        <w:tab/>
+      </w:r>
+      <w:r>
+        <w:tab/>
+      </w:r>
+      <w:r>
+        <w:tab/>
+        <w:t xml:space="preserve">e.Name, </w:t>
+      </w:r>
+    </w:p>
+    <w:p>
+      <w:r>
+        <w:tab/>
+      </w:r>
+      <w:r>
+        <w:tab/>
+      </w:r>
+      <w:r>
+        <w:tab/>
+      </w:r>
+      <w:r>
+        <w:tab/>
+        <w:t xml:space="preserve">e.[DateTime], </w:t>
       </w:r>
     </w:p>
     <w:p>
@@ -4367,23 +3441,7 @@
       </w:r>
       <w:r>
         <w:tab/>
-        <w:t>(SUM(</w:t>
-      </w:r>
-      <w:proofErr w:type="spellStart"/>
-      <w:r>
-        <w:t>es.Rating</w:t>
-      </w:r>
-      <w:proofErr w:type="spellEnd"/>
-      <w:r>
-        <w:t>) / COUNT(</w:t>
-      </w:r>
-      <w:proofErr w:type="spellStart"/>
-      <w:r>
-        <w:t>es.Rating</w:t>
-      </w:r>
-      <w:proofErr w:type="spellEnd"/>
-      <w:r>
-        <w:t xml:space="preserve">)) </w:t>
+        <w:t xml:space="preserve">(SUM(es.Rating) / COUNT(es.Rating)) </w:t>
       </w:r>
     </w:p>
     <w:p>
@@ -4413,13 +3471,8 @@
       </w:r>
       <w:r>
         <w:tab/>
-        <w:t xml:space="preserve">as </w:t>
-      </w:r>
-      <w:proofErr w:type="spellStart"/>
-      <w:r>
-        <w:t>EventRating</w:t>
-      </w:r>
-      <w:proofErr w:type="spellEnd"/>
+        <w:t>as EventRating</w:t>
+      </w:r>
     </w:p>
     <w:p>
       <w:r>
@@ -4436,70 +3489,25 @@
       </w:r>
       <w:r>
         <w:tab/>
-        <w:t xml:space="preserve">LEFT JOIN </w:t>
-      </w:r>
-      <w:proofErr w:type="spellStart"/>
-      <w:r>
-        <w:t>EventSocial</w:t>
-      </w:r>
-      <w:proofErr w:type="spellEnd"/>
-      <w:r>
-        <w:t xml:space="preserve"> es</w:t>
-      </w:r>
-    </w:p>
-    <w:p>
-      <w:r>
-        <w:tab/>
-      </w:r>
-      <w:r>
-        <w:tab/>
-        <w:t xml:space="preserve">ON </w:t>
-      </w:r>
-      <w:proofErr w:type="spellStart"/>
-      <w:r>
-        <w:t>e.Id</w:t>
-      </w:r>
-      <w:proofErr w:type="spellEnd"/>
-      <w:r>
-        <w:t xml:space="preserve"> = </w:t>
-      </w:r>
-      <w:proofErr w:type="spellStart"/>
-      <w:r>
-        <w:t>es.EventId</w:t>
-      </w:r>
-      <w:proofErr w:type="spellEnd"/>
-    </w:p>
-    <w:p>
-      <w:r>
-        <w:tab/>
-      </w:r>
-      <w:r>
-        <w:tab/>
-        <w:t xml:space="preserve">GROUP BY </w:t>
-      </w:r>
-      <w:proofErr w:type="spellStart"/>
-      <w:r>
-        <w:t>e.Id</w:t>
-      </w:r>
-      <w:proofErr w:type="spellEnd"/>
-      <w:r>
-        <w:t xml:space="preserve">, </w:t>
-      </w:r>
-      <w:proofErr w:type="spellStart"/>
-      <w:r>
-        <w:t>e.Name</w:t>
-      </w:r>
-      <w:proofErr w:type="spellEnd"/>
-      <w:r>
-        <w:t>, e.[</w:t>
-      </w:r>
-      <w:proofErr w:type="spellStart"/>
-      <w:r>
-        <w:t>DateTime</w:t>
-      </w:r>
-      <w:proofErr w:type="spellEnd"/>
-      <w:r>
-        <w:t>], e.[Description]</w:t>
+        <w:t>LEFT JOIN EventSocial es</w:t>
+      </w:r>
+    </w:p>
+    <w:p>
+      <w:r>
+        <w:tab/>
+      </w:r>
+      <w:r>
+        <w:tab/>
+        <w:t>ON e.Id = es.EventId</w:t>
+      </w:r>
+    </w:p>
+    <w:p>
+      <w:r>
+        <w:tab/>
+      </w:r>
+      <w:r>
+        <w:tab/>
+        <w:t>GROUP BY e.Id, e.Name, e.[DateTime], e.[Description]</w:t>
       </w:r>
     </w:p>
     <w:p>
@@ -4533,59 +3541,37 @@
       </w:r>
       <w:r>
         <w:tab/>
-      </w:r>
-      <w:proofErr w:type="spellStart"/>
-      <w:r>
-        <w:t>e.Id</w:t>
-      </w:r>
-      <w:proofErr w:type="spellEnd"/>
-      <w:r>
-        <w:t xml:space="preserve">, </w:t>
-      </w:r>
-    </w:p>
-    <w:p>
-      <w:r>
-        <w:tab/>
-      </w:r>
-      <w:r>
-        <w:tab/>
-      </w:r>
-      <w:r>
-        <w:tab/>
-      </w:r>
-      <w:r>
-        <w:tab/>
-      </w:r>
-      <w:proofErr w:type="spellStart"/>
-      <w:r>
-        <w:t>e.Name</w:t>
-      </w:r>
-      <w:proofErr w:type="spellEnd"/>
-      <w:r>
-        <w:t xml:space="preserve">, </w:t>
-      </w:r>
-    </w:p>
-    <w:p>
-      <w:r>
-        <w:tab/>
-      </w:r>
-      <w:r>
-        <w:tab/>
-      </w:r>
-      <w:r>
-        <w:tab/>
-      </w:r>
-      <w:r>
-        <w:tab/>
-        <w:t>e.[</w:t>
-      </w:r>
-      <w:proofErr w:type="spellStart"/>
-      <w:r>
-        <w:t>DateTime</w:t>
-      </w:r>
-      <w:proofErr w:type="spellEnd"/>
-      <w:r>
-        <w:t xml:space="preserve">], </w:t>
+        <w:t xml:space="preserve">e.Id, </w:t>
+      </w:r>
+    </w:p>
+    <w:p>
+      <w:r>
+        <w:tab/>
+      </w:r>
+      <w:r>
+        <w:tab/>
+      </w:r>
+      <w:r>
+        <w:tab/>
+      </w:r>
+      <w:r>
+        <w:tab/>
+        <w:t xml:space="preserve">e.Name, </w:t>
+      </w:r>
+    </w:p>
+    <w:p>
+      <w:r>
+        <w:tab/>
+      </w:r>
+      <w:r>
+        <w:tab/>
+      </w:r>
+      <w:r>
+        <w:tab/>
+      </w:r>
+      <w:r>
+        <w:tab/>
+        <w:t xml:space="preserve">e.[DateTime], </w:t>
       </w:r>
     </w:p>
     <w:p>
@@ -4633,23 +3619,7 @@
       </w:r>
       <w:r>
         <w:tab/>
-        <w:t>(SUM(</w:t>
-      </w:r>
-      <w:proofErr w:type="spellStart"/>
-      <w:r>
-        <w:t>es.Rating</w:t>
-      </w:r>
-      <w:proofErr w:type="spellEnd"/>
-      <w:r>
-        <w:t>) / COUNT(</w:t>
-      </w:r>
-      <w:proofErr w:type="spellStart"/>
-      <w:r>
-        <w:t>es.Rating</w:t>
-      </w:r>
-      <w:proofErr w:type="spellEnd"/>
-      <w:r>
-        <w:t xml:space="preserve">)) </w:t>
+        <w:t xml:space="preserve">(SUM(es.Rating) / COUNT(es.Rating)) </w:t>
       </w:r>
     </w:p>
     <w:p>
@@ -4679,13 +3649,8 @@
       </w:r>
       <w:r>
         <w:tab/>
-        <w:t xml:space="preserve">as </w:t>
-      </w:r>
-      <w:proofErr w:type="spellStart"/>
-      <w:r>
-        <w:t>EventRating</w:t>
-      </w:r>
-      <w:proofErr w:type="spellEnd"/>
+        <w:t>as EventRating</w:t>
+      </w:r>
     </w:p>
     <w:p>
       <w:r>
@@ -4702,38 +3667,17 @@
       </w:r>
       <w:r>
         <w:tab/>
-        <w:t xml:space="preserve">LEFT JOIN </w:t>
-      </w:r>
-      <w:proofErr w:type="spellStart"/>
-      <w:r>
-        <w:t>EventSocial</w:t>
-      </w:r>
-      <w:proofErr w:type="spellEnd"/>
-      <w:r>
-        <w:t xml:space="preserve"> es</w:t>
-      </w:r>
-    </w:p>
-    <w:p>
-      <w:r>
-        <w:tab/>
-      </w:r>
-      <w:r>
-        <w:tab/>
-        <w:t xml:space="preserve">ON </w:t>
-      </w:r>
-      <w:proofErr w:type="spellStart"/>
-      <w:r>
-        <w:t>e.Id</w:t>
-      </w:r>
-      <w:proofErr w:type="spellEnd"/>
-      <w:r>
-        <w:t xml:space="preserve"> = </w:t>
-      </w:r>
-      <w:proofErr w:type="spellStart"/>
-      <w:r>
-        <w:t>es.EventId</w:t>
-      </w:r>
-      <w:proofErr w:type="spellEnd"/>
+        <w:t>LEFT JOIN EventSocial es</w:t>
+      </w:r>
+    </w:p>
+    <w:p>
+      <w:r>
+        <w:tab/>
+      </w:r>
+      <w:r>
+        <w:tab/>
+        <w:t>ON e.Id = es.EventId</w:t>
+      </w:r>
     </w:p>
     <w:p>
       <w:r>
@@ -4750,31 +3694,7 @@
       </w:r>
       <w:r>
         <w:tab/>
-        <w:t xml:space="preserve">GROUP BY </w:t>
-      </w:r>
-      <w:proofErr w:type="spellStart"/>
-      <w:r>
-        <w:t>e.Id</w:t>
-      </w:r>
-      <w:proofErr w:type="spellEnd"/>
-      <w:r>
-        <w:t xml:space="preserve">, </w:t>
-      </w:r>
-      <w:proofErr w:type="spellStart"/>
-      <w:r>
-        <w:t>e.Name</w:t>
-      </w:r>
-      <w:proofErr w:type="spellEnd"/>
-      <w:r>
-        <w:t>, e.[</w:t>
-      </w:r>
-      <w:proofErr w:type="spellStart"/>
-      <w:r>
-        <w:t>DateTime</w:t>
-      </w:r>
-      <w:proofErr w:type="spellEnd"/>
-      <w:r>
-        <w:t>], e.[Description]</w:t>
+        <w:t>GROUP BY e.Id, e.Name, e.[DateTime], e.[Description]</w:t>
       </w:r>
       <w:r>
         <w:tab/>
@@ -4809,21 +3729,7 @@
         <w:rPr>
           <w:b/>
         </w:rPr>
-        <w:t xml:space="preserve">exec </w:t>
-      </w:r>
-      <w:proofErr w:type="spellStart"/>
-      <w:r>
-        <w:rPr>
-          <w:b/>
-        </w:rPr>
-        <w:t>GetEvents</w:t>
-      </w:r>
-      <w:proofErr w:type="spellEnd"/>
-      <w:r>
-        <w:rPr>
-          <w:b/>
-        </w:rPr>
-        <w:t xml:space="preserve"> ‘x’</w:t>
+        <w:t>exec GetEvents ‘x’</w:t>
       </w:r>
     </w:p>
     <w:p>
@@ -4848,24 +3754,22 @@
       <w:r>
         <w:t>Publish/Database/</w:t>
       </w:r>
-      <w:proofErr w:type="spellStart"/>
       <w:r>
         <w:t>Database_StoredProcedures</w:t>
       </w:r>
       <w:r>
         <w:t>.sql</w:t>
       </w:r>
-      <w:proofErr w:type="spellEnd"/>
     </w:p>
     <w:p>
       <w:pPr>
         <w:pStyle w:val="Heading1"/>
       </w:pPr>
-      <w:bookmarkStart w:id="6" w:name="_Toc530740005"/>
+      <w:bookmarkStart w:id="7" w:name="_Toc530740005"/>
       <w:r>
         <w:t>Constraint Enforcements</w:t>
       </w:r>
-      <w:bookmarkEnd w:id="6"/>
+      <w:bookmarkEnd w:id="7"/>
     </w:p>
     <w:p>
       <w:pPr>
@@ -4897,19 +3801,11 @@
         </w:rPr>
         <w:t xml:space="preserve">An INSERT of a member of an RSO with 4 members: Show the status of the RSO changing to ‘Active.’ A DELETE of a member of an RSO with 5 members: Show the status of the RSO changing to ‘Inactive.’  </w:t>
       </w:r>
-      <w:bookmarkStart w:id="7" w:name="_Toc530740006"/>
-    </w:p>
-    <w:p>
-      <w:r>
-        <w:t>This is also handled by our code. We have a private member called “</w:t>
-      </w:r>
-      <w:proofErr w:type="spellStart"/>
-      <w:r>
-        <w:t>ValidateMembers</w:t>
-      </w:r>
-      <w:proofErr w:type="spellEnd"/>
-      <w:r>
-        <w:t>” which prevents an RSO from being created without the required number of members.</w:t>
+      <w:bookmarkStart w:id="8" w:name="_Toc530740006"/>
+    </w:p>
+    <w:p>
+      <w:r>
+        <w:t>This is also handled by our code. We have a private member called “ValidateMembers” which prevents an RSO from being created without the required number of members.</w:t>
       </w:r>
     </w:p>
     <w:p>
@@ -4919,7 +3815,7 @@
       <w:r>
         <w:t>Software Installation instructions</w:t>
       </w:r>
-      <w:bookmarkEnd w:id="7"/>
+      <w:bookmarkEnd w:id="8"/>
     </w:p>
     <w:p>
       <w:r>
@@ -5065,83 +3961,49 @@
         </w:numPr>
       </w:pPr>
       <w:r>
-        <w:t xml:space="preserve">Once you have completed steps 1-4, make sure you change the </w:t>
-      </w:r>
-      <w:proofErr w:type="spellStart"/>
-      <w:r>
-        <w:t>DatabaseConnectionString</w:t>
-      </w:r>
-      <w:proofErr w:type="spellEnd"/>
-      <w:r>
-        <w:t xml:space="preserve"> key located in the </w:t>
-      </w:r>
-      <w:proofErr w:type="spellStart"/>
-      <w:r>
-        <w:t>Web.Config</w:t>
-      </w:r>
-      <w:proofErr w:type="spellEnd"/>
-      <w:r>
-        <w:t xml:space="preserve"> file of the Published Website (This is located at Publish/Web/</w:t>
-      </w:r>
-      <w:proofErr w:type="spellStart"/>
-      <w:r>
-        <w:t>Web.config</w:t>
-      </w:r>
-      <w:proofErr w:type="spellEnd"/>
-      <w:r>
-        <w:t>)</w:t>
+        <w:t>Once you have completed steps 1-4, make sure you change the DatabaseConnectionString key located in the Web.Config file of the Published Website (This is located at Publish/Web/Web.config)</w:t>
       </w:r>
     </w:p>
     <w:p>
       <w:r>
         <w:lastRenderedPageBreak/>
-        <w:t>Once this is done, you are able to navigate to the localhost of your machine/server and use the website as intended. In order to access it remotely, you must port-forward the IP Address of your server. More information about this can be found online.</w:t>
+        <w:t xml:space="preserve">Once this is done, you </w:t>
+      </w:r>
+      <w:proofErr w:type="gramStart"/>
+      <w:r>
+        <w:t>are able to</w:t>
+      </w:r>
+      <w:proofErr w:type="gramEnd"/>
+      <w:r>
+        <w:t xml:space="preserve"> navigate to the localhost of your machine/server and use the website as intended. In order to access it remotely, you must port-forward the IP Address of your server. More information about this can be found online.</w:t>
       </w:r>
     </w:p>
     <w:p>
       <w:pPr>
         <w:pStyle w:val="Heading1"/>
       </w:pPr>
-      <w:bookmarkStart w:id="8" w:name="_Toc530740007"/>
+      <w:bookmarkStart w:id="9" w:name="_Toc530740007"/>
       <w:r>
         <w:t>Advanced Features</w:t>
       </w:r>
-      <w:bookmarkEnd w:id="8"/>
+      <w:bookmarkEnd w:id="9"/>
     </w:p>
     <w:p/>
     <w:p>
       <w:pPr>
         <w:pStyle w:val="Heading1"/>
       </w:pPr>
-      <w:bookmarkStart w:id="9" w:name="_Toc530740008"/>
+      <w:bookmarkStart w:id="10" w:name="_Toc530740008"/>
       <w:r>
         <w:t>Conclusions and Observations</w:t>
       </w:r>
-      <w:bookmarkEnd w:id="9"/>
+      <w:bookmarkEnd w:id="10"/>
     </w:p>
     <w:p/>
     <w:p>
       <w:r>
-        <w:t xml:space="preserve">The database schema we aimed for is closely related to that of the </w:t>
-      </w:r>
-      <w:proofErr w:type="spellStart"/>
-      <w:r>
-        <w:t>StarSchema</w:t>
-      </w:r>
-      <w:proofErr w:type="spellEnd"/>
-      <w:r>
-        <w:t xml:space="preserve"> design. By indexing on int’s, we’re able to query faster, and by separating into a multitude of different tables we get </w:t>
-      </w:r>
-      <w:proofErr w:type="spellStart"/>
-      <w:r>
-        <w:t>nano</w:t>
-      </w:r>
-      <w:proofErr w:type="spellEnd"/>
-      <w:r>
-        <w:t>/milliseconds of performance. There is currently no operation on our database that takes longer than .25 seconds.</w:t>
-      </w:r>
-      <w:bookmarkStart w:id="10" w:name="_GoBack"/>
-      <w:bookmarkEnd w:id="10"/>
+        <w:t>The database schema we aimed for is closely related to that of the StarSchema design. By indexing on int’s, we’re able to query faster, and by separating into a multitude of different tables we get nano/milliseconds of performance. There is currently no operation on our database that takes longer than .25 seconds.</w:t>
+      </w:r>
     </w:p>
     <w:p/>
     <w:sectPr>
@@ -6396,7 +5258,7 @@
 </file>
 
 <file path=customXml/itemProps1.xml><?xml version="1.0" encoding="utf-8"?>
-<ds:datastoreItem xmlns:ds="http://schemas.openxmlformats.org/officeDocument/2006/customXml" ds:itemID="{0486CB91-B7AE-4BE8-B51E-AC086AC0435F}">
+<ds:datastoreItem xmlns:ds="http://schemas.openxmlformats.org/officeDocument/2006/customXml" ds:itemID="{0E0F258D-8D56-4967-A43E-742A80124B3A}">
   <ds:schemaRefs>
     <ds:schemaRef ds:uri="http://schemas.openxmlformats.org/officeDocument/2006/bibliography"/>
   </ds:schemaRefs>

</xml_diff>